<commit_message>
Added first PV, added original code of the application, folder for the modified version is ready
</commit_message>
<xml_diff>
--- a/docs/PVs/template/PV-Template.docx
+++ b/docs/PVs/template/PV-Template.docx
@@ -1,10 +1,10 @@
 
 <file path=word/document.xml><?xml version="1.0" encoding="utf-8"?>
-<w:document xmlns:wpc="http://schemas.microsoft.com/office/word/2010/wordprocessingCanvas" xmlns:mc="http://schemas.openxmlformats.org/markup-compatibility/2006" xmlns:o="urn:schemas-microsoft-com:office:office" xmlns:r="http://schemas.openxmlformats.org/officeDocument/2006/relationships" xmlns:m="http://schemas.openxmlformats.org/officeDocument/2006/math" xmlns:v="urn:schemas-microsoft-com:vml" xmlns:wp14="http://schemas.microsoft.com/office/word/2010/wordprocessingDrawing" xmlns:wp="http://schemas.openxmlformats.org/drawingml/2006/wordprocessingDrawing" xmlns:w10="urn:schemas-microsoft-com:office:word" xmlns:w="http://schemas.openxmlformats.org/wordprocessingml/2006/main" xmlns:w14="http://schemas.microsoft.com/office/word/2010/wordml" xmlns:wpg="http://schemas.microsoft.com/office/word/2010/wordprocessingGroup" xmlns:wpi="http://schemas.microsoft.com/office/word/2010/wordprocessingInk" xmlns:wne="http://schemas.microsoft.com/office/word/2006/wordml" xmlns:wps="http://schemas.microsoft.com/office/word/2010/wordprocessingShape" mc:Ignorable="w14 wp14">
+<w:document xmlns:wpc="http://schemas.microsoft.com/office/word/2010/wordprocessingCanvas" xmlns:cx="http://schemas.microsoft.com/office/drawing/2014/chartex" xmlns:cx1="http://schemas.microsoft.com/office/drawing/2015/9/8/chartex" xmlns:cx2="http://schemas.microsoft.com/office/drawing/2015/10/21/chartex" xmlns:cx3="http://schemas.microsoft.com/office/drawing/2016/5/9/chartex" xmlns:cx4="http://schemas.microsoft.com/office/drawing/2016/5/10/chartex" xmlns:cx5="http://schemas.microsoft.com/office/drawing/2016/5/11/chartex" xmlns:cx6="http://schemas.microsoft.com/office/drawing/2016/5/12/chartex" xmlns:cx7="http://schemas.microsoft.com/office/drawing/2016/5/13/chartex" xmlns:cx8="http://schemas.microsoft.com/office/drawing/2016/5/14/chartex" xmlns:mc="http://schemas.openxmlformats.org/markup-compatibility/2006" xmlns:aink="http://schemas.microsoft.com/office/drawing/2016/ink" xmlns:am3d="http://schemas.microsoft.com/office/drawing/2017/model3d" xmlns:o="urn:schemas-microsoft-com:office:office" xmlns:r="http://schemas.openxmlformats.org/officeDocument/2006/relationships" xmlns:m="http://schemas.openxmlformats.org/officeDocument/2006/math" xmlns:v="urn:schemas-microsoft-com:vml" xmlns:wp14="http://schemas.microsoft.com/office/word/2010/wordprocessingDrawing" xmlns:wp="http://schemas.openxmlformats.org/drawingml/2006/wordprocessingDrawing" xmlns:w10="urn:schemas-microsoft-com:office:word" xmlns:w="http://schemas.openxmlformats.org/wordprocessingml/2006/main" xmlns:w14="http://schemas.microsoft.com/office/word/2010/wordml" xmlns:w15="http://schemas.microsoft.com/office/word/2012/wordml" xmlns:w16cex="http://schemas.microsoft.com/office/word/2018/wordml/cex" xmlns:w16cid="http://schemas.microsoft.com/office/word/2016/wordml/cid" xmlns:w16="http://schemas.microsoft.com/office/word/2018/wordml" xmlns:w16sdtdh="http://schemas.microsoft.com/office/word/2020/wordml/sdtdatahash" xmlns:w16se="http://schemas.microsoft.com/office/word/2015/wordml/symex" xmlns:wpg="http://schemas.microsoft.com/office/word/2010/wordprocessingGroup" xmlns:wpi="http://schemas.microsoft.com/office/word/2010/wordprocessingInk" xmlns:wne="http://schemas.microsoft.com/office/word/2006/wordml" xmlns:wps="http://schemas.microsoft.com/office/word/2010/wordprocessingShape" mc:Ignorable="w14 w15 w16se w16cid w16 w16cex w16sdtdh wp14">
   <w:body>
     <w:tbl>
       <w:tblPr>
-        <w:tblStyle w:val="TableGrid"/>
+        <w:tblStyle w:val="Grilledutableau"/>
         <w:tblW w:w="0" w:type="auto"/>
         <w:tblCellMar>
           <w:top w:w="57" w:type="dxa"/>
@@ -632,31 +632,13 @@
           <w:sz w:val="20"/>
           <w:szCs w:val="20"/>
         </w:rPr>
-        <w:t xml:space="preserve">, S = Suggestion, T = </w:t>
-      </w:r>
-      <w:proofErr w:type="gramStart"/>
-      <w:r>
-        <w:rPr>
-          <w:rFonts w:ascii="Tahoma" w:hAnsi="Tahoma" w:cs="Tahoma"/>
-          <w:sz w:val="20"/>
-          <w:szCs w:val="20"/>
-        </w:rPr>
-        <w:t>To</w:t>
-      </w:r>
-      <w:proofErr w:type="gramEnd"/>
-      <w:r>
-        <w:rPr>
-          <w:rFonts w:ascii="Tahoma" w:hAnsi="Tahoma" w:cs="Tahoma"/>
-          <w:sz w:val="20"/>
-          <w:szCs w:val="20"/>
-        </w:rPr>
-        <w:t xml:space="preserve"> do</w:t>
+        <w:t>, S = Suggestion, T = To do</w:t>
       </w:r>
     </w:p>
     <w:p/>
     <w:tbl>
       <w:tblPr>
-        <w:tblStyle w:val="TableGrid"/>
+        <w:tblStyle w:val="Grilledutableau"/>
         <w:tblW w:w="0" w:type="auto"/>
         <w:tblLayout w:type="fixed"/>
         <w:tblLook w:val="01E0" w:firstRow="1" w:lastRow="1" w:firstColumn="1" w:lastColumn="1" w:noHBand="0" w:noVBand="0"/>
@@ -883,8 +865,6 @@
                 <w:szCs w:val="20"/>
               </w:rPr>
             </w:pPr>
-            <w:bookmarkStart w:id="0" w:name="_GoBack"/>
-            <w:bookmarkEnd w:id="0"/>
           </w:p>
         </w:tc>
         <w:tc>
@@ -980,7 +960,7 @@
           </w:tcPr>
           <w:p>
             <w:pPr>
-              <w:pStyle w:val="ListParagraph"/>
+              <w:pStyle w:val="Paragraphedeliste"/>
               <w:numPr>
                 <w:ilvl w:val="1"/>
                 <w:numId w:val="11"/>
@@ -1092,7 +1072,7 @@
           </w:tcPr>
           <w:p>
             <w:pPr>
-              <w:pStyle w:val="ListParagraph"/>
+              <w:pStyle w:val="Paragraphedeliste"/>
               <w:numPr>
                 <w:ilvl w:val="1"/>
                 <w:numId w:val="10"/>
@@ -1204,7 +1184,7 @@
           </w:tcPr>
           <w:p>
             <w:pPr>
-              <w:pStyle w:val="ListParagraph"/>
+              <w:pStyle w:val="Paragraphedeliste"/>
               <w:numPr>
                 <w:ilvl w:val="1"/>
                 <w:numId w:val="10"/>
@@ -1316,7 +1296,7 @@
           </w:tcPr>
           <w:p>
             <w:pPr>
-              <w:pStyle w:val="ListParagraph"/>
+              <w:pStyle w:val="Paragraphedeliste"/>
               <w:numPr>
                 <w:ilvl w:val="1"/>
                 <w:numId w:val="10"/>
@@ -1518,7 +1498,7 @@
           </w:tcPr>
           <w:p>
             <w:pPr>
-              <w:pStyle w:val="ListParagraph"/>
+              <w:pStyle w:val="Paragraphedeliste"/>
               <w:numPr>
                 <w:ilvl w:val="1"/>
                 <w:numId w:val="13"/>
@@ -1618,7 +1598,7 @@
           </w:tcPr>
           <w:p>
             <w:pPr>
-              <w:pStyle w:val="ListParagraph"/>
+              <w:pStyle w:val="Paragraphedeliste"/>
               <w:numPr>
                 <w:ilvl w:val="1"/>
                 <w:numId w:val="13"/>
@@ -1718,7 +1698,7 @@
           </w:tcPr>
           <w:p>
             <w:pPr>
-              <w:pStyle w:val="ListParagraph"/>
+              <w:pStyle w:val="Paragraphedeliste"/>
               <w:numPr>
                 <w:ilvl w:val="1"/>
                 <w:numId w:val="13"/>
@@ -1818,7 +1798,7 @@
           </w:tcPr>
           <w:p>
             <w:pPr>
-              <w:pStyle w:val="ListParagraph"/>
+              <w:pStyle w:val="Paragraphedeliste"/>
               <w:numPr>
                 <w:ilvl w:val="1"/>
                 <w:numId w:val="13"/>
@@ -1918,7 +1898,7 @@
           </w:tcPr>
           <w:p>
             <w:pPr>
-              <w:pStyle w:val="ListParagraph"/>
+              <w:pStyle w:val="Paragraphedeliste"/>
               <w:numPr>
                 <w:ilvl w:val="1"/>
                 <w:numId w:val="13"/>
@@ -1988,13 +1968,13 @@
     </w:p>
     <w:p>
       <w:pPr>
-        <w:pStyle w:val="Caption"/>
+        <w:pStyle w:val="Lgende"/>
         <w:jc w:val="center"/>
       </w:pPr>
     </w:p>
     <w:sectPr>
-      <w:headerReference w:type="default" r:id="rId9"/>
-      <w:footerReference w:type="default" r:id="rId10"/>
+      <w:headerReference w:type="default" r:id="rId8"/>
+      <w:footerReference w:type="default" r:id="rId9"/>
       <w:pgSz w:w="11906" w:h="16838"/>
       <w:pgMar w:top="1440" w:right="926" w:bottom="1440" w:left="1080" w:header="708" w:footer="708" w:gutter="0"/>
       <w:cols w:space="708"/>
@@ -2005,7 +1985,7 @@
 </file>
 
 <file path=word/endnotes.xml><?xml version="1.0" encoding="utf-8"?>
-<w:endnotes xmlns:wpc="http://schemas.microsoft.com/office/word/2010/wordprocessingCanvas" xmlns:mc="http://schemas.openxmlformats.org/markup-compatibility/2006" xmlns:o="urn:schemas-microsoft-com:office:office" xmlns:r="http://schemas.openxmlformats.org/officeDocument/2006/relationships" xmlns:m="http://schemas.openxmlformats.org/officeDocument/2006/math" xmlns:v="urn:schemas-microsoft-com:vml" xmlns:wp14="http://schemas.microsoft.com/office/word/2010/wordprocessingDrawing" xmlns:wp="http://schemas.openxmlformats.org/drawingml/2006/wordprocessingDrawing" xmlns:w10="urn:schemas-microsoft-com:office:word" xmlns:w="http://schemas.openxmlformats.org/wordprocessingml/2006/main" xmlns:w14="http://schemas.microsoft.com/office/word/2010/wordml" xmlns:wpg="http://schemas.microsoft.com/office/word/2010/wordprocessingGroup" xmlns:wpi="http://schemas.microsoft.com/office/word/2010/wordprocessingInk" xmlns:wne="http://schemas.microsoft.com/office/word/2006/wordml" xmlns:wps="http://schemas.microsoft.com/office/word/2010/wordprocessingShape" mc:Ignorable="w14 wp14">
+<w:endnotes xmlns:wpc="http://schemas.microsoft.com/office/word/2010/wordprocessingCanvas" xmlns:cx="http://schemas.microsoft.com/office/drawing/2014/chartex" xmlns:cx1="http://schemas.microsoft.com/office/drawing/2015/9/8/chartex" xmlns:cx2="http://schemas.microsoft.com/office/drawing/2015/10/21/chartex" xmlns:cx3="http://schemas.microsoft.com/office/drawing/2016/5/9/chartex" xmlns:cx4="http://schemas.microsoft.com/office/drawing/2016/5/10/chartex" xmlns:cx5="http://schemas.microsoft.com/office/drawing/2016/5/11/chartex" xmlns:cx6="http://schemas.microsoft.com/office/drawing/2016/5/12/chartex" xmlns:cx7="http://schemas.microsoft.com/office/drawing/2016/5/13/chartex" xmlns:cx8="http://schemas.microsoft.com/office/drawing/2016/5/14/chartex" xmlns:mc="http://schemas.openxmlformats.org/markup-compatibility/2006" xmlns:aink="http://schemas.microsoft.com/office/drawing/2016/ink" xmlns:am3d="http://schemas.microsoft.com/office/drawing/2017/model3d" xmlns:o="urn:schemas-microsoft-com:office:office" xmlns:r="http://schemas.openxmlformats.org/officeDocument/2006/relationships" xmlns:m="http://schemas.openxmlformats.org/officeDocument/2006/math" xmlns:v="urn:schemas-microsoft-com:vml" xmlns:wp14="http://schemas.microsoft.com/office/word/2010/wordprocessingDrawing" xmlns:wp="http://schemas.openxmlformats.org/drawingml/2006/wordprocessingDrawing" xmlns:w10="urn:schemas-microsoft-com:office:word" xmlns:w="http://schemas.openxmlformats.org/wordprocessingml/2006/main" xmlns:w14="http://schemas.microsoft.com/office/word/2010/wordml" xmlns:w15="http://schemas.microsoft.com/office/word/2012/wordml" xmlns:w16cex="http://schemas.microsoft.com/office/word/2018/wordml/cex" xmlns:w16cid="http://schemas.microsoft.com/office/word/2016/wordml/cid" xmlns:w16="http://schemas.microsoft.com/office/word/2018/wordml" xmlns:w16sdtdh="http://schemas.microsoft.com/office/word/2020/wordml/sdtdatahash" xmlns:w16se="http://schemas.microsoft.com/office/word/2015/wordml/symex" xmlns:wpg="http://schemas.microsoft.com/office/word/2010/wordprocessingGroup" xmlns:wpi="http://schemas.microsoft.com/office/word/2010/wordprocessingInk" xmlns:wne="http://schemas.microsoft.com/office/word/2006/wordml" xmlns:wps="http://schemas.microsoft.com/office/word/2010/wordprocessingShape" mc:Ignorable="w14 w15 w16se w16cid w16 w16cex w16sdtdh wp14">
   <w:endnote w:type="separator" w:id="-1">
     <w:p>
       <w:r>
@@ -2024,10 +2004,10 @@
 </file>
 
 <file path=word/footer1.xml><?xml version="1.0" encoding="utf-8"?>
-<w:ftr xmlns:wpc="http://schemas.microsoft.com/office/word/2010/wordprocessingCanvas" xmlns:mc="http://schemas.openxmlformats.org/markup-compatibility/2006" xmlns:o="urn:schemas-microsoft-com:office:office" xmlns:r="http://schemas.openxmlformats.org/officeDocument/2006/relationships" xmlns:m="http://schemas.openxmlformats.org/officeDocument/2006/math" xmlns:v="urn:schemas-microsoft-com:vml" xmlns:wp14="http://schemas.microsoft.com/office/word/2010/wordprocessingDrawing" xmlns:wp="http://schemas.openxmlformats.org/drawingml/2006/wordprocessingDrawing" xmlns:w10="urn:schemas-microsoft-com:office:word" xmlns:w="http://schemas.openxmlformats.org/wordprocessingml/2006/main" xmlns:w14="http://schemas.microsoft.com/office/word/2010/wordml" xmlns:wpg="http://schemas.microsoft.com/office/word/2010/wordprocessingGroup" xmlns:wpi="http://schemas.microsoft.com/office/word/2010/wordprocessingInk" xmlns:wne="http://schemas.microsoft.com/office/word/2006/wordml" xmlns:wps="http://schemas.microsoft.com/office/word/2010/wordprocessingShape" mc:Ignorable="w14 wp14">
+<w:ftr xmlns:wpc="http://schemas.microsoft.com/office/word/2010/wordprocessingCanvas" xmlns:cx="http://schemas.microsoft.com/office/drawing/2014/chartex" xmlns:cx1="http://schemas.microsoft.com/office/drawing/2015/9/8/chartex" xmlns:cx2="http://schemas.microsoft.com/office/drawing/2015/10/21/chartex" xmlns:cx3="http://schemas.microsoft.com/office/drawing/2016/5/9/chartex" xmlns:cx4="http://schemas.microsoft.com/office/drawing/2016/5/10/chartex" xmlns:cx5="http://schemas.microsoft.com/office/drawing/2016/5/11/chartex" xmlns:cx6="http://schemas.microsoft.com/office/drawing/2016/5/12/chartex" xmlns:cx7="http://schemas.microsoft.com/office/drawing/2016/5/13/chartex" xmlns:cx8="http://schemas.microsoft.com/office/drawing/2016/5/14/chartex" xmlns:mc="http://schemas.openxmlformats.org/markup-compatibility/2006" xmlns:aink="http://schemas.microsoft.com/office/drawing/2016/ink" xmlns:am3d="http://schemas.microsoft.com/office/drawing/2017/model3d" xmlns:o="urn:schemas-microsoft-com:office:office" xmlns:r="http://schemas.openxmlformats.org/officeDocument/2006/relationships" xmlns:m="http://schemas.openxmlformats.org/officeDocument/2006/math" xmlns:v="urn:schemas-microsoft-com:vml" xmlns:wp14="http://schemas.microsoft.com/office/word/2010/wordprocessingDrawing" xmlns:wp="http://schemas.openxmlformats.org/drawingml/2006/wordprocessingDrawing" xmlns:w10="urn:schemas-microsoft-com:office:word" xmlns:w="http://schemas.openxmlformats.org/wordprocessingml/2006/main" xmlns:w14="http://schemas.microsoft.com/office/word/2010/wordml" xmlns:w15="http://schemas.microsoft.com/office/word/2012/wordml" xmlns:w16cex="http://schemas.microsoft.com/office/word/2018/wordml/cex" xmlns:w16cid="http://schemas.microsoft.com/office/word/2016/wordml/cid" xmlns:w16="http://schemas.microsoft.com/office/word/2018/wordml" xmlns:w16sdtdh="http://schemas.microsoft.com/office/word/2020/wordml/sdtdatahash" xmlns:w16se="http://schemas.microsoft.com/office/word/2015/wordml/symex" xmlns:wpg="http://schemas.microsoft.com/office/word/2010/wordprocessingGroup" xmlns:wpi="http://schemas.microsoft.com/office/word/2010/wordprocessingInk" xmlns:wne="http://schemas.microsoft.com/office/word/2006/wordml" xmlns:wps="http://schemas.microsoft.com/office/word/2010/wordprocessingShape" mc:Ignorable="w14 w15 w16se w16cid w16 w16cex w16sdtdh wp14">
   <w:p>
     <w:pPr>
-      <w:pStyle w:val="Footer"/>
+      <w:pStyle w:val="Pieddepage"/>
       <w:jc w:val="center"/>
       <w:rPr>
         <w:rFonts w:ascii="Tahoma" w:hAnsi="Tahoma" w:cs="Tahoma"/>
@@ -2102,7 +2082,7 @@
   </w:p>
   <w:p>
     <w:pPr>
-      <w:pStyle w:val="Footer"/>
+      <w:pStyle w:val="Pieddepage"/>
       <w:tabs>
         <w:tab w:val="clear" w:pos="4320"/>
       </w:tabs>
@@ -2118,7 +2098,7 @@
 </file>
 
 <file path=word/footnotes.xml><?xml version="1.0" encoding="utf-8"?>
-<w:footnotes xmlns:wpc="http://schemas.microsoft.com/office/word/2010/wordprocessingCanvas" xmlns:mc="http://schemas.openxmlformats.org/markup-compatibility/2006" xmlns:o="urn:schemas-microsoft-com:office:office" xmlns:r="http://schemas.openxmlformats.org/officeDocument/2006/relationships" xmlns:m="http://schemas.openxmlformats.org/officeDocument/2006/math" xmlns:v="urn:schemas-microsoft-com:vml" xmlns:wp14="http://schemas.microsoft.com/office/word/2010/wordprocessingDrawing" xmlns:wp="http://schemas.openxmlformats.org/drawingml/2006/wordprocessingDrawing" xmlns:w10="urn:schemas-microsoft-com:office:word" xmlns:w="http://schemas.openxmlformats.org/wordprocessingml/2006/main" xmlns:w14="http://schemas.microsoft.com/office/word/2010/wordml" xmlns:wpg="http://schemas.microsoft.com/office/word/2010/wordprocessingGroup" xmlns:wpi="http://schemas.microsoft.com/office/word/2010/wordprocessingInk" xmlns:wne="http://schemas.microsoft.com/office/word/2006/wordml" xmlns:wps="http://schemas.microsoft.com/office/word/2010/wordprocessingShape" mc:Ignorable="w14 wp14">
+<w:footnotes xmlns:wpc="http://schemas.microsoft.com/office/word/2010/wordprocessingCanvas" xmlns:cx="http://schemas.microsoft.com/office/drawing/2014/chartex" xmlns:cx1="http://schemas.microsoft.com/office/drawing/2015/9/8/chartex" xmlns:cx2="http://schemas.microsoft.com/office/drawing/2015/10/21/chartex" xmlns:cx3="http://schemas.microsoft.com/office/drawing/2016/5/9/chartex" xmlns:cx4="http://schemas.microsoft.com/office/drawing/2016/5/10/chartex" xmlns:cx5="http://schemas.microsoft.com/office/drawing/2016/5/11/chartex" xmlns:cx6="http://schemas.microsoft.com/office/drawing/2016/5/12/chartex" xmlns:cx7="http://schemas.microsoft.com/office/drawing/2016/5/13/chartex" xmlns:cx8="http://schemas.microsoft.com/office/drawing/2016/5/14/chartex" xmlns:mc="http://schemas.openxmlformats.org/markup-compatibility/2006" xmlns:aink="http://schemas.microsoft.com/office/drawing/2016/ink" xmlns:am3d="http://schemas.microsoft.com/office/drawing/2017/model3d" xmlns:o="urn:schemas-microsoft-com:office:office" xmlns:r="http://schemas.openxmlformats.org/officeDocument/2006/relationships" xmlns:m="http://schemas.openxmlformats.org/officeDocument/2006/math" xmlns:v="urn:schemas-microsoft-com:vml" xmlns:wp14="http://schemas.microsoft.com/office/word/2010/wordprocessingDrawing" xmlns:wp="http://schemas.openxmlformats.org/drawingml/2006/wordprocessingDrawing" xmlns:w10="urn:schemas-microsoft-com:office:word" xmlns:w="http://schemas.openxmlformats.org/wordprocessingml/2006/main" xmlns:w14="http://schemas.microsoft.com/office/word/2010/wordml" xmlns:w15="http://schemas.microsoft.com/office/word/2012/wordml" xmlns:w16cex="http://schemas.microsoft.com/office/word/2018/wordml/cex" xmlns:w16cid="http://schemas.microsoft.com/office/word/2016/wordml/cid" xmlns:w16="http://schemas.microsoft.com/office/word/2018/wordml" xmlns:w16sdtdh="http://schemas.microsoft.com/office/word/2020/wordml/sdtdatahash" xmlns:w16se="http://schemas.microsoft.com/office/word/2015/wordml/symex" xmlns:wpg="http://schemas.microsoft.com/office/word/2010/wordprocessingGroup" xmlns:wpi="http://schemas.microsoft.com/office/word/2010/wordprocessingInk" xmlns:wne="http://schemas.microsoft.com/office/word/2006/wordml" xmlns:wps="http://schemas.microsoft.com/office/word/2010/wordprocessingShape" mc:Ignorable="w14 w15 w16se w16cid w16 w16cex w16sdtdh wp14">
   <w:footnote w:type="separator" w:id="-1">
     <w:p>
       <w:r>
@@ -2137,10 +2117,10 @@
 </file>
 
 <file path=word/header1.xml><?xml version="1.0" encoding="utf-8"?>
-<w:hdr xmlns:wpc="http://schemas.microsoft.com/office/word/2010/wordprocessingCanvas" xmlns:mc="http://schemas.openxmlformats.org/markup-compatibility/2006" xmlns:o="urn:schemas-microsoft-com:office:office" xmlns:r="http://schemas.openxmlformats.org/officeDocument/2006/relationships" xmlns:m="http://schemas.openxmlformats.org/officeDocument/2006/math" xmlns:v="urn:schemas-microsoft-com:vml" xmlns:wp14="http://schemas.microsoft.com/office/word/2010/wordprocessingDrawing" xmlns:wp="http://schemas.openxmlformats.org/drawingml/2006/wordprocessingDrawing" xmlns:w10="urn:schemas-microsoft-com:office:word" xmlns:w="http://schemas.openxmlformats.org/wordprocessingml/2006/main" xmlns:w14="http://schemas.microsoft.com/office/word/2010/wordml" xmlns:wpg="http://schemas.microsoft.com/office/word/2010/wordprocessingGroup" xmlns:wpi="http://schemas.microsoft.com/office/word/2010/wordprocessingInk" xmlns:wne="http://schemas.microsoft.com/office/word/2006/wordml" xmlns:wps="http://schemas.microsoft.com/office/word/2010/wordprocessingShape" mc:Ignorable="w14 wp14">
+<w:hdr xmlns:wpc="http://schemas.microsoft.com/office/word/2010/wordprocessingCanvas" xmlns:cx="http://schemas.microsoft.com/office/drawing/2014/chartex" xmlns:cx1="http://schemas.microsoft.com/office/drawing/2015/9/8/chartex" xmlns:cx2="http://schemas.microsoft.com/office/drawing/2015/10/21/chartex" xmlns:cx3="http://schemas.microsoft.com/office/drawing/2016/5/9/chartex" xmlns:cx4="http://schemas.microsoft.com/office/drawing/2016/5/10/chartex" xmlns:cx5="http://schemas.microsoft.com/office/drawing/2016/5/11/chartex" xmlns:cx6="http://schemas.microsoft.com/office/drawing/2016/5/12/chartex" xmlns:cx7="http://schemas.microsoft.com/office/drawing/2016/5/13/chartex" xmlns:cx8="http://schemas.microsoft.com/office/drawing/2016/5/14/chartex" xmlns:mc="http://schemas.openxmlformats.org/markup-compatibility/2006" xmlns:aink="http://schemas.microsoft.com/office/drawing/2016/ink" xmlns:am3d="http://schemas.microsoft.com/office/drawing/2017/model3d" xmlns:o="urn:schemas-microsoft-com:office:office" xmlns:r="http://schemas.openxmlformats.org/officeDocument/2006/relationships" xmlns:m="http://schemas.openxmlformats.org/officeDocument/2006/math" xmlns:v="urn:schemas-microsoft-com:vml" xmlns:wp14="http://schemas.microsoft.com/office/word/2010/wordprocessingDrawing" xmlns:wp="http://schemas.openxmlformats.org/drawingml/2006/wordprocessingDrawing" xmlns:w10="urn:schemas-microsoft-com:office:word" xmlns:w="http://schemas.openxmlformats.org/wordprocessingml/2006/main" xmlns:w14="http://schemas.microsoft.com/office/word/2010/wordml" xmlns:w15="http://schemas.microsoft.com/office/word/2012/wordml" xmlns:w16cex="http://schemas.microsoft.com/office/word/2018/wordml/cex" xmlns:w16cid="http://schemas.microsoft.com/office/word/2016/wordml/cid" xmlns:w16="http://schemas.microsoft.com/office/word/2018/wordml" xmlns:w16sdtdh="http://schemas.microsoft.com/office/word/2020/wordml/sdtdatahash" xmlns:w16se="http://schemas.microsoft.com/office/word/2015/wordml/symex" xmlns:wpg="http://schemas.microsoft.com/office/word/2010/wordprocessingGroup" xmlns:wpi="http://schemas.microsoft.com/office/word/2010/wordprocessingInk" xmlns:wne="http://schemas.microsoft.com/office/word/2006/wordml" xmlns:wps="http://schemas.microsoft.com/office/word/2010/wordprocessingShape" mc:Ignorable="w14 w15 w16se w16cid w16 w16cex w16sdtdh wp14">
   <w:tbl>
     <w:tblPr>
-      <w:tblStyle w:val="TableGrid"/>
+      <w:tblStyle w:val="Grilledutableau"/>
       <w:tblW w:w="0" w:type="auto"/>
       <w:tblBorders>
         <w:top w:val="none" w:sz="0" w:space="0" w:color="auto"/>
@@ -2165,7 +2145,7 @@
         </w:tcPr>
         <w:p>
           <w:pPr>
-            <w:pStyle w:val="Header"/>
+            <w:pStyle w:val="En-tte"/>
             <w:rPr>
               <w:lang w:val="fr-CH"/>
             </w:rPr>
@@ -2179,7 +2159,7 @@
         </w:tcPr>
         <w:p>
           <w:pPr>
-            <w:pStyle w:val="Header"/>
+            <w:pStyle w:val="En-tte"/>
             <w:jc w:val="center"/>
             <w:rPr>
               <w:rFonts w:ascii="Tahoma" w:hAnsi="Tahoma" w:cs="Tahoma"/>
@@ -2201,7 +2181,7 @@
         </w:tcPr>
         <w:p>
           <w:pPr>
-            <w:pStyle w:val="Header"/>
+            <w:pStyle w:val="En-tte"/>
             <w:jc w:val="right"/>
             <w:rPr>
               <w:rFonts w:ascii="Tahoma" w:hAnsi="Tahoma" w:cs="Tahoma"/>
@@ -2235,7 +2215,7 @@
               <w:noProof/>
               <w:lang w:val="fr-CH"/>
             </w:rPr>
-            <w:t>DD.MM.</w:t>
+            <w:t>19.10.2012</w:t>
           </w:r>
           <w:r>
             <w:rPr>
@@ -2254,7 +2234,7 @@
         </w:p>
         <w:p>
           <w:pPr>
-            <w:pStyle w:val="Header"/>
+            <w:pStyle w:val="En-tte"/>
             <w:jc w:val="right"/>
             <w:rPr>
               <w:rFonts w:ascii="Tahoma" w:hAnsi="Tahoma" w:cs="Tahoma"/>
@@ -2270,7 +2250,7 @@
           </w:r>
           <w:r>
             <w:rPr>
-              <w:rStyle w:val="PageNumber"/>
+              <w:rStyle w:val="Numrodepage"/>
               <w:rFonts w:ascii="Tahoma" w:hAnsi="Tahoma" w:cs="Tahoma"/>
               <w:lang w:val="fr-CH"/>
             </w:rPr>
@@ -2278,7 +2258,7 @@
           </w:r>
           <w:r>
             <w:rPr>
-              <w:rStyle w:val="PageNumber"/>
+              <w:rStyle w:val="Numrodepage"/>
               <w:rFonts w:ascii="Tahoma" w:hAnsi="Tahoma" w:cs="Tahoma"/>
               <w:lang w:val="en-GB"/>
             </w:rPr>
@@ -2286,7 +2266,7 @@
           </w:r>
           <w:r>
             <w:rPr>
-              <w:rStyle w:val="PageNumber"/>
+              <w:rStyle w:val="Numrodepage"/>
               <w:rFonts w:ascii="Tahoma" w:hAnsi="Tahoma" w:cs="Tahoma"/>
               <w:lang w:val="fr-CH"/>
             </w:rPr>
@@ -2294,7 +2274,7 @@
           </w:r>
           <w:r>
             <w:rPr>
-              <w:rStyle w:val="PageNumber"/>
+              <w:rStyle w:val="Numrodepage"/>
               <w:rFonts w:ascii="Tahoma" w:hAnsi="Tahoma" w:cs="Tahoma"/>
               <w:noProof/>
               <w:lang w:val="en-GB"/>
@@ -2303,7 +2283,7 @@
           </w:r>
           <w:r>
             <w:rPr>
-              <w:rStyle w:val="PageNumber"/>
+              <w:rStyle w:val="Numrodepage"/>
               <w:rFonts w:ascii="Tahoma" w:hAnsi="Tahoma" w:cs="Tahoma"/>
               <w:lang w:val="fr-CH"/>
             </w:rPr>
@@ -2311,7 +2291,7 @@
           </w:r>
           <w:r>
             <w:rPr>
-              <w:rStyle w:val="PageNumber"/>
+              <w:rStyle w:val="Numrodepage"/>
               <w:rFonts w:ascii="Tahoma" w:hAnsi="Tahoma" w:cs="Tahoma"/>
               <w:lang w:val="en-GB"/>
             </w:rPr>
@@ -2319,7 +2299,7 @@
           </w:r>
           <w:r>
             <w:rPr>
-              <w:rStyle w:val="PageNumber"/>
+              <w:rStyle w:val="Numrodepage"/>
               <w:rFonts w:ascii="Tahoma" w:hAnsi="Tahoma" w:cs="Tahoma"/>
               <w:lang w:val="fr-CH"/>
             </w:rPr>
@@ -2327,7 +2307,7 @@
           </w:r>
           <w:r>
             <w:rPr>
-              <w:rStyle w:val="PageNumber"/>
+              <w:rStyle w:val="Numrodepage"/>
               <w:rFonts w:ascii="Tahoma" w:hAnsi="Tahoma" w:cs="Tahoma"/>
               <w:lang w:val="en-GB"/>
             </w:rPr>
@@ -2335,7 +2315,7 @@
           </w:r>
           <w:r>
             <w:rPr>
-              <w:rStyle w:val="PageNumber"/>
+              <w:rStyle w:val="Numrodepage"/>
               <w:rFonts w:ascii="Tahoma" w:hAnsi="Tahoma" w:cs="Tahoma"/>
               <w:lang w:val="fr-CH"/>
             </w:rPr>
@@ -2343,7 +2323,7 @@
           </w:r>
           <w:r>
             <w:rPr>
-              <w:rStyle w:val="PageNumber"/>
+              <w:rStyle w:val="Numrodepage"/>
               <w:rFonts w:ascii="Tahoma" w:hAnsi="Tahoma" w:cs="Tahoma"/>
               <w:noProof/>
               <w:lang w:val="en-GB"/>
@@ -2352,7 +2332,7 @@
           </w:r>
           <w:r>
             <w:rPr>
-              <w:rStyle w:val="PageNumber"/>
+              <w:rStyle w:val="Numrodepage"/>
               <w:rFonts w:ascii="Tahoma" w:hAnsi="Tahoma" w:cs="Tahoma"/>
               <w:lang w:val="fr-CH"/>
             </w:rPr>
@@ -2364,7 +2344,7 @@
   </w:tbl>
   <w:p>
     <w:pPr>
-      <w:pStyle w:val="Header"/>
+      <w:pStyle w:val="En-tte"/>
       <w:pBdr>
         <w:bottom w:val="single" w:sz="4" w:space="1" w:color="auto"/>
       </w:pBdr>
@@ -2375,7 +2355,7 @@
   </w:p>
   <w:p>
     <w:pPr>
-      <w:pStyle w:val="Header"/>
+      <w:pStyle w:val="En-tte"/>
       <w:rPr>
         <w:lang w:val="en-GB"/>
       </w:rPr>
@@ -2385,8 +2365,8 @@
 </file>
 
 <file path=word/numbering.xml><?xml version="1.0" encoding="utf-8"?>
-<w:numbering xmlns:wpc="http://schemas.microsoft.com/office/word/2010/wordprocessingCanvas" xmlns:mc="http://schemas.openxmlformats.org/markup-compatibility/2006" xmlns:o="urn:schemas-microsoft-com:office:office" xmlns:r="http://schemas.openxmlformats.org/officeDocument/2006/relationships" xmlns:m="http://schemas.openxmlformats.org/officeDocument/2006/math" xmlns:v="urn:schemas-microsoft-com:vml" xmlns:wp14="http://schemas.microsoft.com/office/word/2010/wordprocessingDrawing" xmlns:wp="http://schemas.openxmlformats.org/drawingml/2006/wordprocessingDrawing" xmlns:w10="urn:schemas-microsoft-com:office:word" xmlns:w="http://schemas.openxmlformats.org/wordprocessingml/2006/main" xmlns:w14="http://schemas.microsoft.com/office/word/2010/wordml" xmlns:wpg="http://schemas.microsoft.com/office/word/2010/wordprocessingGroup" xmlns:wpi="http://schemas.microsoft.com/office/word/2010/wordprocessingInk" xmlns:wne="http://schemas.microsoft.com/office/word/2006/wordml" xmlns:wps="http://schemas.microsoft.com/office/word/2010/wordprocessingShape" mc:Ignorable="w14 wp14">
-  <w:abstractNum w:abstractNumId="0">
+<w:numbering xmlns:wpc="http://schemas.microsoft.com/office/word/2010/wordprocessingCanvas" xmlns:cx="http://schemas.microsoft.com/office/drawing/2014/chartex" xmlns:cx1="http://schemas.microsoft.com/office/drawing/2015/9/8/chartex" xmlns:cx2="http://schemas.microsoft.com/office/drawing/2015/10/21/chartex" xmlns:cx3="http://schemas.microsoft.com/office/drawing/2016/5/9/chartex" xmlns:cx4="http://schemas.microsoft.com/office/drawing/2016/5/10/chartex" xmlns:cx5="http://schemas.microsoft.com/office/drawing/2016/5/11/chartex" xmlns:cx6="http://schemas.microsoft.com/office/drawing/2016/5/12/chartex" xmlns:cx7="http://schemas.microsoft.com/office/drawing/2016/5/13/chartex" xmlns:cx8="http://schemas.microsoft.com/office/drawing/2016/5/14/chartex" xmlns:mc="http://schemas.openxmlformats.org/markup-compatibility/2006" xmlns:aink="http://schemas.microsoft.com/office/drawing/2016/ink" xmlns:am3d="http://schemas.microsoft.com/office/drawing/2017/model3d" xmlns:o="urn:schemas-microsoft-com:office:office" xmlns:r="http://schemas.openxmlformats.org/officeDocument/2006/relationships" xmlns:m="http://schemas.openxmlformats.org/officeDocument/2006/math" xmlns:v="urn:schemas-microsoft-com:vml" xmlns:wp14="http://schemas.microsoft.com/office/word/2010/wordprocessingDrawing" xmlns:wp="http://schemas.openxmlformats.org/drawingml/2006/wordprocessingDrawing" xmlns:w10="urn:schemas-microsoft-com:office:word" xmlns:w="http://schemas.openxmlformats.org/wordprocessingml/2006/main" xmlns:w14="http://schemas.microsoft.com/office/word/2010/wordml" xmlns:w15="http://schemas.microsoft.com/office/word/2012/wordml" xmlns:w16cex="http://schemas.microsoft.com/office/word/2018/wordml/cex" xmlns:w16cid="http://schemas.microsoft.com/office/word/2016/wordml/cid" xmlns:w16="http://schemas.microsoft.com/office/word/2018/wordml" xmlns:w16sdtdh="http://schemas.microsoft.com/office/word/2020/wordml/sdtdatahash" xmlns:w16se="http://schemas.microsoft.com/office/word/2015/wordml/symex" xmlns:wpg="http://schemas.microsoft.com/office/word/2010/wordprocessingGroup" xmlns:wpi="http://schemas.microsoft.com/office/word/2010/wordprocessingInk" xmlns:wne="http://schemas.microsoft.com/office/word/2006/wordml" xmlns:wps="http://schemas.microsoft.com/office/word/2010/wordprocessingShape" mc:Ignorable="w14 w15 w16se w16cid w16 w16cex w16sdtdh wp14">
+  <w:abstractNum w:abstractNumId="0" w15:restartNumberingAfterBreak="0">
     <w:nsid w:val="08902ED7"/>
     <w:multiLevelType w:val="hybridMultilevel"/>
     <w:tmpl w:val="4186269A"/>
@@ -2499,7 +2479,7 @@
       </w:rPr>
     </w:lvl>
   </w:abstractNum>
-  <w:abstractNum w:abstractNumId="1">
+  <w:abstractNum w:abstractNumId="1" w15:restartNumberingAfterBreak="0">
     <w:nsid w:val="08F96B1C"/>
     <w:multiLevelType w:val="hybridMultilevel"/>
     <w:tmpl w:val="D48480DC"/>
@@ -2585,7 +2565,7 @@
       </w:pPr>
     </w:lvl>
   </w:abstractNum>
-  <w:abstractNum w:abstractNumId="2">
+  <w:abstractNum w:abstractNumId="2" w15:restartNumberingAfterBreak="0">
     <w:nsid w:val="0DE40A73"/>
     <w:multiLevelType w:val="hybridMultilevel"/>
     <w:tmpl w:val="1B24895C"/>
@@ -2698,7 +2678,7 @@
       </w:rPr>
     </w:lvl>
   </w:abstractNum>
-  <w:abstractNum w:abstractNumId="3">
+  <w:abstractNum w:abstractNumId="3" w15:restartNumberingAfterBreak="0">
     <w:nsid w:val="186D4594"/>
     <w:multiLevelType w:val="hybridMultilevel"/>
     <w:tmpl w:val="EE06E4F8"/>
@@ -2811,7 +2791,7 @@
       </w:rPr>
     </w:lvl>
   </w:abstractNum>
-  <w:abstractNum w:abstractNumId="4">
+  <w:abstractNum w:abstractNumId="4" w15:restartNumberingAfterBreak="0">
     <w:nsid w:val="421269D9"/>
     <w:multiLevelType w:val="hybridMultilevel"/>
     <w:tmpl w:val="E9F4C956"/>
@@ -2924,7 +2904,7 @@
       </w:rPr>
     </w:lvl>
   </w:abstractNum>
-  <w:abstractNum w:abstractNumId="5">
+  <w:abstractNum w:abstractNumId="5" w15:restartNumberingAfterBreak="0">
     <w:nsid w:val="424A6324"/>
     <w:multiLevelType w:val="hybridMultilevel"/>
     <w:tmpl w:val="463E36B6"/>
@@ -3037,7 +3017,7 @@
       </w:rPr>
     </w:lvl>
   </w:abstractNum>
-  <w:abstractNum w:abstractNumId="6">
+  <w:abstractNum w:abstractNumId="6" w15:restartNumberingAfterBreak="0">
     <w:nsid w:val="429460F3"/>
     <w:multiLevelType w:val="hybridMultilevel"/>
     <w:tmpl w:val="2E2CADFE"/>
@@ -3150,7 +3130,7 @@
       </w:rPr>
     </w:lvl>
   </w:abstractNum>
-  <w:abstractNum w:abstractNumId="7">
+  <w:abstractNum w:abstractNumId="7" w15:restartNumberingAfterBreak="0">
     <w:nsid w:val="42FC0CAB"/>
     <w:multiLevelType w:val="hybridMultilevel"/>
     <w:tmpl w:val="5170B330"/>
@@ -3263,7 +3243,7 @@
       </w:rPr>
     </w:lvl>
   </w:abstractNum>
-  <w:abstractNum w:abstractNumId="8">
+  <w:abstractNum w:abstractNumId="8" w15:restartNumberingAfterBreak="0">
     <w:nsid w:val="47710109"/>
     <w:multiLevelType w:val="hybridMultilevel"/>
     <w:tmpl w:val="E3B8D020"/>
@@ -3376,7 +3356,7 @@
       </w:rPr>
     </w:lvl>
   </w:abstractNum>
-  <w:abstractNum w:abstractNumId="9">
+  <w:abstractNum w:abstractNumId="9" w15:restartNumberingAfterBreak="0">
     <w:nsid w:val="50355A7A"/>
     <w:multiLevelType w:val="hybridMultilevel"/>
     <w:tmpl w:val="707A6FD4"/>
@@ -3516,7 +3496,7 @@
       </w:rPr>
     </w:lvl>
   </w:abstractNum>
-  <w:abstractNum w:abstractNumId="10">
+  <w:abstractNum w:abstractNumId="10" w15:restartNumberingAfterBreak="0">
     <w:nsid w:val="53A10F47"/>
     <w:multiLevelType w:val="hybridMultilevel"/>
     <w:tmpl w:val="9B302316"/>
@@ -3629,7 +3609,7 @@
       </w:rPr>
     </w:lvl>
   </w:abstractNum>
-  <w:abstractNum w:abstractNumId="11">
+  <w:abstractNum w:abstractNumId="11" w15:restartNumberingAfterBreak="0">
     <w:nsid w:val="53E40BDD"/>
     <w:multiLevelType w:val="hybridMultilevel"/>
     <w:tmpl w:val="9C10BE32"/>
@@ -3742,7 +3722,7 @@
       </w:rPr>
     </w:lvl>
   </w:abstractNum>
-  <w:abstractNum w:abstractNumId="12">
+  <w:abstractNum w:abstractNumId="12" w15:restartNumberingAfterBreak="0">
     <w:nsid w:val="58BA28BE"/>
     <w:multiLevelType w:val="hybridMultilevel"/>
     <w:tmpl w:val="8FE01866"/>
@@ -3855,7 +3835,7 @@
       </w:rPr>
     </w:lvl>
   </w:abstractNum>
-  <w:abstractNum w:abstractNumId="13">
+  <w:abstractNum w:abstractNumId="13" w15:restartNumberingAfterBreak="0">
     <w:nsid w:val="6E2F57DA"/>
     <w:multiLevelType w:val="hybridMultilevel"/>
     <w:tmpl w:val="2D5224F6"/>
@@ -3968,7 +3948,7 @@
       </w:rPr>
     </w:lvl>
   </w:abstractNum>
-  <w:abstractNum w:abstractNumId="14">
+  <w:abstractNum w:abstractNumId="14" w15:restartNumberingAfterBreak="0">
     <w:nsid w:val="76073EAE"/>
     <w:multiLevelType w:val="hybridMultilevel"/>
     <w:tmpl w:val="A67C7BDE"/>
@@ -4081,7 +4061,7 @@
       </w:rPr>
     </w:lvl>
   </w:abstractNum>
-  <w:abstractNum w:abstractNumId="15">
+  <w:abstractNum w:abstractNumId="15" w15:restartNumberingAfterBreak="0">
     <w:nsid w:val="7FF95A3C"/>
     <w:multiLevelType w:val="hybridMultilevel"/>
     <w:tmpl w:val="70666B42"/>
@@ -4246,7 +4226,7 @@
 </file>
 
 <file path=word/styles.xml><?xml version="1.0" encoding="utf-8"?>
-<w:styles xmlns:mc="http://schemas.openxmlformats.org/markup-compatibility/2006" xmlns:r="http://schemas.openxmlformats.org/officeDocument/2006/relationships" xmlns:w="http://schemas.openxmlformats.org/wordprocessingml/2006/main" xmlns:w14="http://schemas.microsoft.com/office/word/2010/wordml" mc:Ignorable="w14">
+<w:styles xmlns:mc="http://schemas.openxmlformats.org/markup-compatibility/2006" xmlns:r="http://schemas.openxmlformats.org/officeDocument/2006/relationships" xmlns:w="http://schemas.openxmlformats.org/wordprocessingml/2006/main" xmlns:w14="http://schemas.microsoft.com/office/word/2010/wordml" xmlns:w15="http://schemas.microsoft.com/office/word/2012/wordml" xmlns:w16cex="http://schemas.microsoft.com/office/word/2018/wordml/cex" xmlns:w16cid="http://schemas.microsoft.com/office/word/2016/wordml/cid" xmlns:w16="http://schemas.microsoft.com/office/word/2018/wordml" xmlns:w16sdtdh="http://schemas.microsoft.com/office/word/2020/wordml/sdtdatahash" xmlns:w16se="http://schemas.microsoft.com/office/word/2015/wordml/symex" mc:Ignorable="w14 w15 w16se w16cid w16 w16cex w16sdtdh">
   <w:docDefaults>
     <w:rPrDefault>
       <w:rPr>
@@ -4258,21 +4238,367 @@
     </w:rPrDefault>
     <w:pPrDefault/>
   </w:docDefaults>
-  <w:latentStyles w:defLockedState="0" w:defUIPriority="0" w:defSemiHidden="0" w:defUnhideWhenUsed="0" w:defQFormat="0" w:count="267">
+  <w:latentStyles w:defLockedState="0" w:defUIPriority="0" w:defSemiHidden="0" w:defUnhideWhenUsed="0" w:defQFormat="0" w:count="376">
+    <w:lsdException w:name="heading 2" w:semiHidden="1" w:unhideWhenUsed="1"/>
+    <w:lsdException w:name="heading 3" w:semiHidden="1" w:unhideWhenUsed="1"/>
+    <w:lsdException w:name="heading 4" w:semiHidden="1" w:unhideWhenUsed="1"/>
+    <w:lsdException w:name="heading 5" w:semiHidden="1" w:unhideWhenUsed="1"/>
+    <w:lsdException w:name="heading 6" w:semiHidden="1" w:unhideWhenUsed="1"/>
+    <w:lsdException w:name="heading 7" w:semiHidden="1" w:unhideWhenUsed="1"/>
+    <w:lsdException w:name="heading 8" w:semiHidden="1" w:unhideWhenUsed="1"/>
+    <w:lsdException w:name="heading 9" w:semiHidden="1" w:unhideWhenUsed="1"/>
+    <w:lsdException w:name="index 1" w:semiHidden="1" w:unhideWhenUsed="1"/>
+    <w:lsdException w:name="index 2" w:semiHidden="1" w:unhideWhenUsed="1"/>
+    <w:lsdException w:name="index 3" w:semiHidden="1" w:unhideWhenUsed="1"/>
+    <w:lsdException w:name="index 4" w:semiHidden="1" w:unhideWhenUsed="1"/>
+    <w:lsdException w:name="index 5" w:semiHidden="1" w:unhideWhenUsed="1"/>
+    <w:lsdException w:name="index 6" w:semiHidden="1" w:unhideWhenUsed="1"/>
+    <w:lsdException w:name="index 7" w:semiHidden="1" w:unhideWhenUsed="1"/>
+    <w:lsdException w:name="index 8" w:semiHidden="1" w:unhideWhenUsed="1"/>
+    <w:lsdException w:name="index 9" w:semiHidden="1" w:unhideWhenUsed="1"/>
+    <w:lsdException w:name="toc 1" w:semiHidden="1" w:unhideWhenUsed="1"/>
+    <w:lsdException w:name="toc 2" w:semiHidden="1" w:unhideWhenUsed="1"/>
+    <w:lsdException w:name="toc 3" w:semiHidden="1" w:unhideWhenUsed="1"/>
+    <w:lsdException w:name="toc 4" w:semiHidden="1" w:unhideWhenUsed="1"/>
+    <w:lsdException w:name="toc 5" w:semiHidden="1" w:unhideWhenUsed="1"/>
+    <w:lsdException w:name="toc 6" w:semiHidden="1" w:unhideWhenUsed="1"/>
+    <w:lsdException w:name="toc 7" w:semiHidden="1" w:unhideWhenUsed="1"/>
+    <w:lsdException w:name="toc 8" w:semiHidden="1" w:unhideWhenUsed="1"/>
+    <w:lsdException w:name="toc 9" w:semiHidden="1" w:unhideWhenUsed="1"/>
+    <w:lsdException w:name="Normal Indent" w:semiHidden="1" w:unhideWhenUsed="1"/>
+    <w:lsdException w:name="footnote text" w:semiHidden="1" w:unhideWhenUsed="1"/>
+    <w:lsdException w:name="annotation text" w:semiHidden="1" w:unhideWhenUsed="1"/>
+    <w:lsdException w:name="header" w:semiHidden="1" w:unhideWhenUsed="1"/>
+    <w:lsdException w:name="footer" w:semiHidden="1" w:unhideWhenUsed="1"/>
+    <w:lsdException w:name="index heading" w:semiHidden="1" w:unhideWhenUsed="1"/>
+    <w:lsdException w:name="caption" w:semiHidden="1" w:unhideWhenUsed="1"/>
+    <w:lsdException w:name="table of figures" w:semiHidden="1" w:unhideWhenUsed="1"/>
+    <w:lsdException w:name="envelope address" w:semiHidden="1" w:unhideWhenUsed="1"/>
+    <w:lsdException w:name="envelope return" w:semiHidden="1" w:unhideWhenUsed="1"/>
+    <w:lsdException w:name="footnote reference" w:semiHidden="1" w:unhideWhenUsed="1"/>
+    <w:lsdException w:name="annotation reference" w:semiHidden="1" w:unhideWhenUsed="1"/>
+    <w:lsdException w:name="line number" w:semiHidden="1" w:unhideWhenUsed="1"/>
+    <w:lsdException w:name="page number" w:semiHidden="1" w:unhideWhenUsed="1"/>
+    <w:lsdException w:name="endnote reference" w:semiHidden="1" w:unhideWhenUsed="1"/>
+    <w:lsdException w:name="endnote text" w:semiHidden="1" w:unhideWhenUsed="1"/>
+    <w:lsdException w:name="macro" w:semiHidden="1" w:unhideWhenUsed="1"/>
+    <w:lsdException w:name="toa heading" w:semiHidden="1" w:unhideWhenUsed="1"/>
+    <w:lsdException w:name="List Number" w:semiHidden="1" w:unhideWhenUsed="1"/>
+    <w:lsdException w:name="List 2" w:semiHidden="1" w:unhideWhenUsed="1"/>
+    <w:lsdException w:name="List 3" w:semiHidden="1" w:unhideWhenUsed="1"/>
+    <w:lsdException w:name="List 4" w:semiHidden="1" w:unhideWhenUsed="1"/>
+    <w:lsdException w:name="List 5" w:semiHidden="1" w:unhideWhenUsed="1"/>
+    <w:lsdException w:name="List Bullet 2" w:semiHidden="1" w:unhideWhenUsed="1"/>
+    <w:lsdException w:name="List Bullet 3" w:semiHidden="1" w:unhideWhenUsed="1"/>
+    <w:lsdException w:name="List Bullet 4" w:semiHidden="1" w:unhideWhenUsed="1"/>
+    <w:lsdException w:name="List Bullet 5" w:semiHidden="1" w:unhideWhenUsed="1"/>
+    <w:lsdException w:name="List Number 2" w:semiHidden="1" w:unhideWhenUsed="1"/>
+    <w:lsdException w:name="List Number 3" w:semiHidden="1" w:unhideWhenUsed="1"/>
+    <w:lsdException w:name="List Number 4" w:semiHidden="1" w:unhideWhenUsed="1"/>
+    <w:lsdException w:name="List Number 5" w:semiHidden="1" w:unhideWhenUsed="1"/>
+    <w:lsdException w:name="Closing" w:semiHidden="1" w:unhideWhenUsed="1"/>
+    <w:lsdException w:name="Signature" w:semiHidden="1" w:unhideWhenUsed="1"/>
+    <w:lsdException w:name="Default Paragraph Font" w:semiHidden="1" w:unhideWhenUsed="1"/>
+    <w:lsdException w:name="Body Text" w:semiHidden="1" w:unhideWhenUsed="1"/>
+    <w:lsdException w:name="Body Text Indent" w:semiHidden="1" w:unhideWhenUsed="1"/>
+    <w:lsdException w:name="List Continue" w:semiHidden="1" w:unhideWhenUsed="1"/>
+    <w:lsdException w:name="Message Header" w:semiHidden="1" w:unhideWhenUsed="1"/>
+    <w:lsdException w:name="Salutation" w:semiHidden="1" w:unhideWhenUsed="1"/>
+    <w:lsdException w:name="Date" w:semiHidden="1" w:unhideWhenUsed="1"/>
+    <w:lsdException w:name="Body Text First Indent" w:semiHidden="1" w:unhideWhenUsed="1"/>
+    <w:lsdException w:name="Body Text First Indent 2" w:semiHidden="1" w:unhideWhenUsed="1"/>
+    <w:lsdException w:name="Note Heading" w:semiHidden="1" w:unhideWhenUsed="1"/>
+    <w:lsdException w:name="Body Text 2" w:semiHidden="1" w:unhideWhenUsed="1"/>
+    <w:lsdException w:name="Body Text 3" w:semiHidden="1" w:unhideWhenUsed="1"/>
+    <w:lsdException w:name="Body Text Indent 2" w:semiHidden="1" w:unhideWhenUsed="1"/>
+    <w:lsdException w:name="Body Text Indent 3" w:semiHidden="1" w:unhideWhenUsed="1"/>
+    <w:lsdException w:name="Block Text" w:semiHidden="1" w:unhideWhenUsed="1"/>
+    <w:lsdException w:name="Hyperlink" w:semiHidden="1" w:unhideWhenUsed="1"/>
+    <w:lsdException w:name="FollowedHyperlink" w:semiHidden="1" w:unhideWhenUsed="1"/>
+    <w:lsdException w:name="Document Map" w:semiHidden="1" w:unhideWhenUsed="1"/>
+    <w:lsdException w:name="Plain Text" w:semiHidden="1" w:unhideWhenUsed="1"/>
+    <w:lsdException w:name="E-mail Signature" w:semiHidden="1" w:unhideWhenUsed="1"/>
+    <w:lsdException w:name="HTML Top of Form" w:semiHidden="1" w:unhideWhenUsed="1"/>
+    <w:lsdException w:name="HTML Bottom of Form" w:semiHidden="1" w:unhideWhenUsed="1"/>
+    <w:lsdException w:name="Normal (Web)" w:semiHidden="1" w:unhideWhenUsed="1"/>
+    <w:lsdException w:name="HTML Acronym" w:semiHidden="1" w:unhideWhenUsed="1"/>
+    <w:lsdException w:name="HTML Address" w:semiHidden="1" w:unhideWhenUsed="1"/>
+    <w:lsdException w:name="HTML Cite" w:semiHidden="1" w:unhideWhenUsed="1"/>
+    <w:lsdException w:name="HTML Code" w:semiHidden="1" w:unhideWhenUsed="1"/>
+    <w:lsdException w:name="HTML Definition" w:semiHidden="1" w:unhideWhenUsed="1"/>
+    <w:lsdException w:name="HTML Keyboard" w:semiHidden="1" w:unhideWhenUsed="1"/>
+    <w:lsdException w:name="HTML Preformatted" w:semiHidden="1" w:unhideWhenUsed="1"/>
+    <w:lsdException w:name="HTML Sample" w:semiHidden="1" w:unhideWhenUsed="1"/>
+    <w:lsdException w:name="HTML Typewriter" w:semiHidden="1" w:unhideWhenUsed="1"/>
+    <w:lsdException w:name="HTML Variable" w:semiHidden="1" w:unhideWhenUsed="1"/>
+    <w:lsdException w:name="Normal Table" w:semiHidden="1" w:unhideWhenUsed="1"/>
+    <w:lsdException w:name="annotation subject" w:semiHidden="1" w:unhideWhenUsed="1"/>
+    <w:lsdException w:name="No List" w:semiHidden="1" w:unhideWhenUsed="1"/>
+    <w:lsdException w:name="Outline List 1" w:semiHidden="1" w:unhideWhenUsed="1"/>
+    <w:lsdException w:name="Outline List 2" w:semiHidden="1" w:unhideWhenUsed="1"/>
+    <w:lsdException w:name="Outline List 3" w:semiHidden="1" w:unhideWhenUsed="1"/>
+    <w:lsdException w:name="Table Simple 1" w:semiHidden="1" w:unhideWhenUsed="1"/>
+    <w:lsdException w:name="Table Simple 2" w:semiHidden="1" w:unhideWhenUsed="1"/>
+    <w:lsdException w:name="Table Simple 3" w:semiHidden="1" w:unhideWhenUsed="1"/>
+    <w:lsdException w:name="Table Classic 1" w:semiHidden="1" w:unhideWhenUsed="1"/>
+    <w:lsdException w:name="Table Classic 2" w:semiHidden="1" w:unhideWhenUsed="1"/>
+    <w:lsdException w:name="Table Classic 3" w:semiHidden="1" w:unhideWhenUsed="1"/>
+    <w:lsdException w:name="Table Classic 4" w:semiHidden="1" w:unhideWhenUsed="1"/>
+    <w:lsdException w:name="Table Colorful 1" w:semiHidden="1" w:unhideWhenUsed="1"/>
+    <w:lsdException w:name="Table Colorful 2" w:semiHidden="1" w:unhideWhenUsed="1"/>
+    <w:lsdException w:name="Table Colorful 3" w:semiHidden="1" w:unhideWhenUsed="1"/>
+    <w:lsdException w:name="Table Columns 1" w:semiHidden="1" w:unhideWhenUsed="1"/>
+    <w:lsdException w:name="Table Columns 2" w:semiHidden="1" w:unhideWhenUsed="1"/>
+    <w:lsdException w:name="Table Columns 3" w:semiHidden="1" w:unhideWhenUsed="1"/>
+    <w:lsdException w:name="Table Columns 4" w:semiHidden="1" w:unhideWhenUsed="1"/>
+    <w:lsdException w:name="Table Columns 5" w:semiHidden="1" w:unhideWhenUsed="1"/>
+    <w:lsdException w:name="Table Grid 1" w:semiHidden="1" w:unhideWhenUsed="1"/>
+    <w:lsdException w:name="Table Grid 2" w:semiHidden="1" w:unhideWhenUsed="1"/>
+    <w:lsdException w:name="Table Grid 3" w:semiHidden="1" w:unhideWhenUsed="1"/>
+    <w:lsdException w:name="Table Grid 4" w:semiHidden="1" w:unhideWhenUsed="1"/>
+    <w:lsdException w:name="Table Grid 5" w:semiHidden="1" w:unhideWhenUsed="1"/>
+    <w:lsdException w:name="Table Grid 6" w:semiHidden="1" w:unhideWhenUsed="1"/>
+    <w:lsdException w:name="Table Grid 7" w:semiHidden="1" w:unhideWhenUsed="1"/>
+    <w:lsdException w:name="Table Grid 8" w:semiHidden="1" w:unhideWhenUsed="1"/>
+    <w:lsdException w:name="Table List 1" w:semiHidden="1" w:unhideWhenUsed="1"/>
+    <w:lsdException w:name="Table List 2" w:semiHidden="1" w:unhideWhenUsed="1"/>
+    <w:lsdException w:name="Table List 3" w:semiHidden="1" w:unhideWhenUsed="1"/>
+    <w:lsdException w:name="Table List 4" w:semiHidden="1" w:unhideWhenUsed="1"/>
+    <w:lsdException w:name="Table List 5" w:semiHidden="1" w:unhideWhenUsed="1"/>
+    <w:lsdException w:name="Table List 6" w:semiHidden="1" w:unhideWhenUsed="1"/>
+    <w:lsdException w:name="Table List 7" w:semiHidden="1" w:unhideWhenUsed="1"/>
+    <w:lsdException w:name="Table List 8" w:semiHidden="1" w:unhideWhenUsed="1"/>
+    <w:lsdException w:name="Table 3D effects 1" w:semiHidden="1" w:unhideWhenUsed="1"/>
+    <w:lsdException w:name="Table 3D effects 2" w:semiHidden="1" w:unhideWhenUsed="1"/>
+    <w:lsdException w:name="Table 3D effects 3" w:semiHidden="1" w:unhideWhenUsed="1"/>
+    <w:lsdException w:name="Table Contemporary" w:semiHidden="1" w:unhideWhenUsed="1"/>
+    <w:lsdException w:name="Table Elegant" w:semiHidden="1" w:unhideWhenUsed="1"/>
+    <w:lsdException w:name="Table Professional" w:semiHidden="1" w:unhideWhenUsed="1"/>
+    <w:lsdException w:name="Table Subtle 1" w:semiHidden="1" w:unhideWhenUsed="1"/>
+    <w:lsdException w:name="Table Subtle 2" w:semiHidden="1" w:unhideWhenUsed="1"/>
+    <w:lsdException w:name="Table Web 1" w:semiHidden="1" w:unhideWhenUsed="1"/>
+    <w:lsdException w:name="Light Shading"/>
+    <w:lsdException w:name="Light List"/>
+    <w:lsdException w:name="Light Grid"/>
+    <w:lsdException w:name="Medium Shading 1"/>
+    <w:lsdException w:name="Medium Shading 2"/>
+    <w:lsdException w:name="Medium List 1"/>
+    <w:lsdException w:name="Medium List 2"/>
+    <w:lsdException w:name="Medium Grid 1"/>
+    <w:lsdException w:name="Medium Grid 2"/>
+    <w:lsdException w:name="Medium Grid 3"/>
+    <w:lsdException w:name="Dark List"/>
+    <w:lsdException w:name="Colorful Shading"/>
+    <w:lsdException w:name="Colorful List"/>
+    <w:lsdException w:name="Colorful Grid"/>
+    <w:lsdException w:name="Light Shading Accent 1"/>
+    <w:lsdException w:name="Light List Accent 1"/>
+    <w:lsdException w:name="Light Grid Accent 1"/>
+    <w:lsdException w:name="Medium Shading 1 Accent 1"/>
+    <w:lsdException w:name="Medium Shading 2 Accent 1"/>
+    <w:lsdException w:name="Medium List 1 Accent 1"/>
+    <w:lsdException w:name="Revision" w:semiHidden="1"/>
     <w:lsdException w:name="List Paragraph" w:uiPriority="34" w:qFormat="1"/>
+    <w:lsdException w:name="Medium List 2 Accent 1"/>
+    <w:lsdException w:name="Medium Grid 1 Accent 1"/>
+    <w:lsdException w:name="Medium Grid 2 Accent 1"/>
+    <w:lsdException w:name="Medium Grid 3 Accent 1"/>
+    <w:lsdException w:name="Dark List Accent 1"/>
+    <w:lsdException w:name="Colorful Shading Accent 1"/>
+    <w:lsdException w:name="Colorful List Accent 1"/>
+    <w:lsdException w:name="Colorful Grid Accent 1"/>
+    <w:lsdException w:name="Light Shading Accent 2"/>
+    <w:lsdException w:name="Light List Accent 2"/>
+    <w:lsdException w:name="Light Grid Accent 2"/>
+    <w:lsdException w:name="Medium Shading 1 Accent 2"/>
+    <w:lsdException w:name="Medium Shading 2 Accent 2"/>
+    <w:lsdException w:name="Medium List 1 Accent 2"/>
+    <w:lsdException w:name="Medium List 2 Accent 2"/>
+    <w:lsdException w:name="Medium Grid 1 Accent 2"/>
+    <w:lsdException w:name="Medium Grid 2 Accent 2"/>
+    <w:lsdException w:name="Medium Grid 3 Accent 2"/>
+    <w:lsdException w:name="Dark List Accent 2"/>
+    <w:lsdException w:name="Colorful Shading Accent 2"/>
+    <w:lsdException w:name="Colorful List Accent 2"/>
+    <w:lsdException w:name="Colorful Grid Accent 2"/>
+    <w:lsdException w:name="Light Shading Accent 3"/>
+    <w:lsdException w:name="Light List Accent 3"/>
+    <w:lsdException w:name="Light Grid Accent 3"/>
+    <w:lsdException w:name="Medium Shading 1 Accent 3"/>
+    <w:lsdException w:name="Medium Shading 2 Accent 3"/>
+    <w:lsdException w:name="Medium List 1 Accent 3"/>
+    <w:lsdException w:name="Medium List 2 Accent 3"/>
+    <w:lsdException w:name="Medium Grid 1 Accent 3"/>
+    <w:lsdException w:name="Medium Grid 2 Accent 3"/>
+    <w:lsdException w:name="Medium Grid 3 Accent 3"/>
+    <w:lsdException w:name="Dark List Accent 3"/>
+    <w:lsdException w:name="Colorful Shading Accent 3"/>
+    <w:lsdException w:name="Colorful List Accent 3"/>
+    <w:lsdException w:name="Colorful Grid Accent 3"/>
+    <w:lsdException w:name="Light Shading Accent 4"/>
+    <w:lsdException w:name="Light List Accent 4"/>
+    <w:lsdException w:name="Light Grid Accent 4"/>
+    <w:lsdException w:name="Medium Shading 1 Accent 4"/>
+    <w:lsdException w:name="Medium Shading 2 Accent 4"/>
+    <w:lsdException w:name="Medium List 1 Accent 4"/>
+    <w:lsdException w:name="Medium List 2 Accent 4"/>
+    <w:lsdException w:name="Medium Grid 1 Accent 4"/>
+    <w:lsdException w:name="Medium Grid 2 Accent 4"/>
+    <w:lsdException w:name="Medium Grid 3 Accent 4"/>
+    <w:lsdException w:name="Dark List Accent 4"/>
+    <w:lsdException w:name="Colorful Shading Accent 4"/>
+    <w:lsdException w:name="Colorful List Accent 4"/>
+    <w:lsdException w:name="Colorful Grid Accent 4"/>
+    <w:lsdException w:name="Light Shading Accent 5"/>
+    <w:lsdException w:name="Light List Accent 5"/>
+    <w:lsdException w:name="Light Grid Accent 5"/>
+    <w:lsdException w:name="Medium Shading 1 Accent 5"/>
+    <w:lsdException w:name="Medium Shading 2 Accent 5"/>
+    <w:lsdException w:name="Medium List 1 Accent 5"/>
+    <w:lsdException w:name="Medium List 2 Accent 5"/>
+    <w:lsdException w:name="Medium Grid 1 Accent 5"/>
+    <w:lsdException w:name="Medium Grid 2 Accent 5"/>
+    <w:lsdException w:name="Medium Grid 3 Accent 5"/>
+    <w:lsdException w:name="Dark List Accent 5"/>
+    <w:lsdException w:name="Colorful Shading Accent 5"/>
+    <w:lsdException w:name="Colorful List Accent 5"/>
+    <w:lsdException w:name="Colorful Grid Accent 5"/>
+    <w:lsdException w:name="Light Shading Accent 6"/>
+    <w:lsdException w:name="Light List Accent 6"/>
+    <w:lsdException w:name="Light Grid Accent 6"/>
+    <w:lsdException w:name="Medium Shading 1 Accent 6"/>
+    <w:lsdException w:name="Medium Shading 2 Accent 6"/>
+    <w:lsdException w:name="Medium List 1 Accent 6"/>
+    <w:lsdException w:name="Medium List 2 Accent 6"/>
+    <w:lsdException w:name="Medium Grid 1 Accent 6"/>
+    <w:lsdException w:name="Medium Grid 2 Accent 6"/>
+    <w:lsdException w:name="Medium Grid 3 Accent 6"/>
+    <w:lsdException w:name="Dark List Accent 6"/>
+    <w:lsdException w:name="Colorful Shading Accent 6"/>
+    <w:lsdException w:name="Colorful List Accent 6"/>
+    <w:lsdException w:name="Colorful Grid Accent 6"/>
+    <w:lsdException w:name="Plain Table 1" w:uiPriority="41"/>
+    <w:lsdException w:name="Plain Table 2" w:uiPriority="42"/>
+    <w:lsdException w:name="Plain Table 3" w:uiPriority="43"/>
+    <w:lsdException w:name="Plain Table 4" w:uiPriority="44"/>
+    <w:lsdException w:name="Plain Table 5" w:uiPriority="45"/>
+    <w:lsdException w:name="Grid Table Light" w:uiPriority="40"/>
+    <w:lsdException w:name="Grid Table 1 Light" w:uiPriority="46"/>
+    <w:lsdException w:name="Grid Table 2" w:uiPriority="47"/>
+    <w:lsdException w:name="Grid Table 3" w:uiPriority="48"/>
+    <w:lsdException w:name="Grid Table 4" w:uiPriority="49"/>
+    <w:lsdException w:name="Grid Table 5 Dark" w:uiPriority="50"/>
+    <w:lsdException w:name="Grid Table 6 Colorful" w:uiPriority="51"/>
+    <w:lsdException w:name="Grid Table 7 Colorful" w:uiPriority="52"/>
+    <w:lsdException w:name="Grid Table 1 Light Accent 1" w:uiPriority="46"/>
+    <w:lsdException w:name="Grid Table 2 Accent 1" w:uiPriority="47"/>
+    <w:lsdException w:name="Grid Table 3 Accent 1" w:uiPriority="48"/>
+    <w:lsdException w:name="Grid Table 4 Accent 1" w:uiPriority="49"/>
+    <w:lsdException w:name="Grid Table 5 Dark Accent 1" w:uiPriority="50"/>
+    <w:lsdException w:name="Grid Table 6 Colorful Accent 1" w:uiPriority="51"/>
+    <w:lsdException w:name="Grid Table 7 Colorful Accent 1" w:uiPriority="52"/>
+    <w:lsdException w:name="Grid Table 1 Light Accent 2" w:uiPriority="46"/>
+    <w:lsdException w:name="Grid Table 2 Accent 2" w:uiPriority="47"/>
+    <w:lsdException w:name="Grid Table 3 Accent 2" w:uiPriority="48"/>
+    <w:lsdException w:name="Grid Table 4 Accent 2" w:uiPriority="49"/>
+    <w:lsdException w:name="Grid Table 5 Dark Accent 2" w:uiPriority="50"/>
+    <w:lsdException w:name="Grid Table 6 Colorful Accent 2" w:uiPriority="51"/>
+    <w:lsdException w:name="Grid Table 7 Colorful Accent 2" w:uiPriority="52"/>
+    <w:lsdException w:name="Grid Table 1 Light Accent 3" w:uiPriority="46"/>
+    <w:lsdException w:name="Grid Table 2 Accent 3" w:uiPriority="47"/>
+    <w:lsdException w:name="Grid Table 3 Accent 3" w:uiPriority="48"/>
+    <w:lsdException w:name="Grid Table 4 Accent 3" w:uiPriority="49"/>
+    <w:lsdException w:name="Grid Table 5 Dark Accent 3" w:uiPriority="50"/>
+    <w:lsdException w:name="Grid Table 6 Colorful Accent 3" w:uiPriority="51"/>
+    <w:lsdException w:name="Grid Table 7 Colorful Accent 3" w:uiPriority="52"/>
+    <w:lsdException w:name="Grid Table 1 Light Accent 4" w:uiPriority="46"/>
+    <w:lsdException w:name="Grid Table 2 Accent 4" w:uiPriority="47"/>
+    <w:lsdException w:name="Grid Table 3 Accent 4" w:uiPriority="48"/>
+    <w:lsdException w:name="Grid Table 4 Accent 4" w:uiPriority="49"/>
+    <w:lsdException w:name="Grid Table 5 Dark Accent 4" w:uiPriority="50"/>
+    <w:lsdException w:name="Grid Table 6 Colorful Accent 4" w:uiPriority="51"/>
+    <w:lsdException w:name="Grid Table 7 Colorful Accent 4" w:uiPriority="52"/>
+    <w:lsdException w:name="Grid Table 1 Light Accent 5" w:uiPriority="46"/>
+    <w:lsdException w:name="Grid Table 2 Accent 5" w:uiPriority="47"/>
+    <w:lsdException w:name="Grid Table 3 Accent 5" w:uiPriority="48"/>
+    <w:lsdException w:name="Grid Table 4 Accent 5" w:uiPriority="49"/>
+    <w:lsdException w:name="Grid Table 5 Dark Accent 5" w:uiPriority="50"/>
+    <w:lsdException w:name="Grid Table 6 Colorful Accent 5" w:uiPriority="51"/>
+    <w:lsdException w:name="Grid Table 7 Colorful Accent 5" w:uiPriority="52"/>
+    <w:lsdException w:name="Grid Table 1 Light Accent 6" w:uiPriority="46"/>
+    <w:lsdException w:name="Grid Table 2 Accent 6" w:uiPriority="47"/>
+    <w:lsdException w:name="Grid Table 3 Accent 6" w:uiPriority="48"/>
+    <w:lsdException w:name="Grid Table 4 Accent 6" w:uiPriority="49"/>
+    <w:lsdException w:name="Grid Table 5 Dark Accent 6" w:uiPriority="50"/>
+    <w:lsdException w:name="Grid Table 6 Colorful Accent 6" w:uiPriority="51"/>
+    <w:lsdException w:name="Grid Table 7 Colorful Accent 6" w:uiPriority="52"/>
+    <w:lsdException w:name="List Table 1 Light" w:uiPriority="46"/>
+    <w:lsdException w:name="List Table 2" w:uiPriority="47"/>
+    <w:lsdException w:name="List Table 3" w:uiPriority="48"/>
+    <w:lsdException w:name="List Table 4" w:uiPriority="49"/>
+    <w:lsdException w:name="List Table 5 Dark" w:uiPriority="50"/>
+    <w:lsdException w:name="List Table 6 Colorful" w:uiPriority="51"/>
+    <w:lsdException w:name="List Table 7 Colorful" w:uiPriority="52"/>
+    <w:lsdException w:name="List Table 1 Light Accent 1" w:uiPriority="46"/>
+    <w:lsdException w:name="List Table 2 Accent 1" w:uiPriority="47"/>
+    <w:lsdException w:name="List Table 3 Accent 1" w:uiPriority="48"/>
+    <w:lsdException w:name="List Table 4 Accent 1" w:uiPriority="49"/>
+    <w:lsdException w:name="List Table 5 Dark Accent 1" w:uiPriority="50"/>
+    <w:lsdException w:name="List Table 6 Colorful Accent 1" w:uiPriority="51"/>
+    <w:lsdException w:name="List Table 7 Colorful Accent 1" w:uiPriority="52"/>
+    <w:lsdException w:name="List Table 1 Light Accent 2" w:uiPriority="46"/>
+    <w:lsdException w:name="List Table 2 Accent 2" w:uiPriority="47"/>
+    <w:lsdException w:name="List Table 3 Accent 2" w:uiPriority="48"/>
+    <w:lsdException w:name="List Table 4 Accent 2" w:uiPriority="49"/>
+    <w:lsdException w:name="List Table 5 Dark Accent 2" w:uiPriority="50"/>
+    <w:lsdException w:name="List Table 6 Colorful Accent 2" w:uiPriority="51"/>
+    <w:lsdException w:name="List Table 7 Colorful Accent 2" w:uiPriority="52"/>
+    <w:lsdException w:name="List Table 1 Light Accent 3" w:uiPriority="46"/>
+    <w:lsdException w:name="List Table 2 Accent 3" w:uiPriority="47"/>
+    <w:lsdException w:name="List Table 3 Accent 3" w:uiPriority="48"/>
+    <w:lsdException w:name="List Table 4 Accent 3" w:uiPriority="49"/>
+    <w:lsdException w:name="List Table 5 Dark Accent 3" w:uiPriority="50"/>
+    <w:lsdException w:name="List Table 6 Colorful Accent 3" w:uiPriority="51"/>
+    <w:lsdException w:name="List Table 7 Colorful Accent 3" w:uiPriority="52"/>
+    <w:lsdException w:name="List Table 1 Light Accent 4" w:uiPriority="46"/>
+    <w:lsdException w:name="List Table 2 Accent 4" w:uiPriority="47"/>
+    <w:lsdException w:name="List Table 3 Accent 4" w:uiPriority="48"/>
+    <w:lsdException w:name="List Table 4 Accent 4" w:uiPriority="49"/>
+    <w:lsdException w:name="List Table 5 Dark Accent 4" w:uiPriority="50"/>
+    <w:lsdException w:name="List Table 6 Colorful Accent 4" w:uiPriority="51"/>
+    <w:lsdException w:name="List Table 7 Colorful Accent 4" w:uiPriority="52"/>
+    <w:lsdException w:name="List Table 1 Light Accent 5" w:uiPriority="46"/>
+    <w:lsdException w:name="List Table 2 Accent 5" w:uiPriority="47"/>
+    <w:lsdException w:name="List Table 3 Accent 5" w:uiPriority="48"/>
+    <w:lsdException w:name="List Table 4 Accent 5" w:uiPriority="49"/>
+    <w:lsdException w:name="List Table 5 Dark Accent 5" w:uiPriority="50"/>
+    <w:lsdException w:name="List Table 6 Colorful Accent 5" w:uiPriority="51"/>
+    <w:lsdException w:name="List Table 7 Colorful Accent 5" w:uiPriority="52"/>
+    <w:lsdException w:name="List Table 1 Light Accent 6" w:uiPriority="46"/>
+    <w:lsdException w:name="List Table 2 Accent 6" w:uiPriority="47"/>
+    <w:lsdException w:name="List Table 3 Accent 6" w:uiPriority="48"/>
+    <w:lsdException w:name="List Table 4 Accent 6" w:uiPriority="49"/>
+    <w:lsdException w:name="List Table 5 Dark Accent 6" w:uiPriority="50"/>
+    <w:lsdException w:name="List Table 6 Colorful Accent 6" w:uiPriority="51"/>
+    <w:lsdException w:name="List Table 7 Colorful Accent 6" w:uiPriority="52"/>
+    <w:lsdException w:name="Mention" w:semiHidden="1" w:uiPriority="99" w:unhideWhenUsed="1"/>
+    <w:lsdException w:name="Smart Hyperlink" w:semiHidden="1" w:uiPriority="99" w:unhideWhenUsed="1"/>
+    <w:lsdException w:name="Hashtag" w:semiHidden="1" w:uiPriority="99" w:unhideWhenUsed="1"/>
+    <w:lsdException w:name="Unresolved Mention" w:semiHidden="1" w:uiPriority="99" w:unhideWhenUsed="1"/>
+    <w:lsdException w:name="Smart Link" w:semiHidden="1" w:uiPriority="99" w:unhideWhenUsed="1"/>
   </w:latentStyles>
   <w:style w:type="paragraph" w:default="1" w:styleId="Normal">
     <w:name w:val="Normal"/>
     <w:qFormat/>
     <w:rsid w:val="00226695"/>
   </w:style>
-  <w:style w:type="character" w:default="1" w:styleId="DefaultParagraphFont">
+  <w:style w:type="character" w:default="1" w:styleId="Policepardfaut">
     <w:name w:val="Default Paragraph Font"/>
     <w:uiPriority w:val="1"/>
     <w:semiHidden/>
     <w:unhideWhenUsed/>
   </w:style>
-  <w:style w:type="table" w:default="1" w:styleId="TableNormal">
+  <w:style w:type="table" w:default="1" w:styleId="TableauNormal">
     <w:name w:val="Normal Table"/>
     <w:uiPriority w:val="99"/>
     <w:semiHidden/>
@@ -4287,13 +4613,13 @@
       </w:tblCellMar>
     </w:tblPr>
   </w:style>
-  <w:style w:type="numbering" w:default="1" w:styleId="NoList">
+  <w:style w:type="numbering" w:default="1" w:styleId="Aucuneliste">
     <w:name w:val="No List"/>
     <w:uiPriority w:val="99"/>
     <w:semiHidden/>
     <w:unhideWhenUsed/>
   </w:style>
-  <w:style w:type="paragraph" w:styleId="Header">
+  <w:style w:type="paragraph" w:styleId="En-tte">
     <w:name w:val="header"/>
     <w:basedOn w:val="Normal"/>
     <w:rsid w:val="00420DC2"/>
@@ -4304,7 +4630,7 @@
       </w:tabs>
     </w:pPr>
   </w:style>
-  <w:style w:type="paragraph" w:styleId="Footer">
+  <w:style w:type="paragraph" w:styleId="Pieddepage">
     <w:name w:val="footer"/>
     <w:basedOn w:val="Normal"/>
     <w:rsid w:val="00420DC2"/>
@@ -4315,12 +4641,11 @@
       </w:tabs>
     </w:pPr>
   </w:style>
-  <w:style w:type="table" w:styleId="TableGrid">
+  <w:style w:type="table" w:styleId="Grilledutableau">
     <w:name w:val="Table Grid"/>
-    <w:basedOn w:val="TableNormal"/>
+    <w:basedOn w:val="TableauNormal"/>
     <w:rsid w:val="00420DC2"/>
     <w:tblPr>
-      <w:tblInd w:w="0" w:type="dxa"/>
       <w:tblBorders>
         <w:top w:val="single" w:sz="4" w:space="0" w:color="auto"/>
         <w:left w:val="single" w:sz="4" w:space="0" w:color="auto"/>
@@ -4329,20 +4654,14 @@
         <w:insideH w:val="single" w:sz="4" w:space="0" w:color="auto"/>
         <w:insideV w:val="single" w:sz="4" w:space="0" w:color="auto"/>
       </w:tblBorders>
-      <w:tblCellMar>
-        <w:top w:w="0" w:type="dxa"/>
-        <w:left w:w="108" w:type="dxa"/>
-        <w:bottom w:w="0" w:type="dxa"/>
-        <w:right w:w="108" w:type="dxa"/>
-      </w:tblCellMar>
     </w:tblPr>
   </w:style>
-  <w:style w:type="character" w:styleId="PageNumber">
+  <w:style w:type="character" w:styleId="Numrodepage">
     <w:name w:val="page number"/>
-    <w:basedOn w:val="DefaultParagraphFont"/>
+    <w:basedOn w:val="Policepardfaut"/>
     <w:rsid w:val="00420DC2"/>
   </w:style>
-  <w:style w:type="paragraph" w:styleId="BalloonText">
+  <w:style w:type="paragraph" w:styleId="Textedebulles">
     <w:name w:val="Balloon Text"/>
     <w:basedOn w:val="Normal"/>
     <w:semiHidden/>
@@ -4353,16 +4672,16 @@
       <w:szCs w:val="16"/>
     </w:rPr>
   </w:style>
-  <w:style w:type="character" w:styleId="Hyperlink">
+  <w:style w:type="character" w:styleId="Lienhypertexte">
     <w:name w:val="Hyperlink"/>
-    <w:basedOn w:val="DefaultParagraphFont"/>
+    <w:basedOn w:val="Policepardfaut"/>
     <w:rsid w:val="008156A5"/>
     <w:rPr>
       <w:color w:val="0000FF"/>
       <w:u w:val="single"/>
     </w:rPr>
   </w:style>
-  <w:style w:type="paragraph" w:styleId="ListParagraph">
+  <w:style w:type="paragraph" w:styleId="Paragraphedeliste">
     <w:name w:val="List Paragraph"/>
     <w:basedOn w:val="Normal"/>
     <w:uiPriority w:val="34"/>
@@ -4375,10 +4694,10 @@
   </w:style>
   <w:style w:type="character" w:customStyle="1" w:styleId="apple-style-span">
     <w:name w:val="apple-style-span"/>
-    <w:basedOn w:val="DefaultParagraphFont"/>
+    <w:basedOn w:val="Policepardfaut"/>
     <w:rsid w:val="00CC1E3A"/>
   </w:style>
-  <w:style w:type="paragraph" w:styleId="Caption">
+  <w:style w:type="paragraph" w:styleId="Lgende">
     <w:name w:val="caption"/>
     <w:basedOn w:val="Normal"/>
     <w:next w:val="Normal"/>
@@ -4394,254 +4713,50 @@
       <w:szCs w:val="18"/>
     </w:rPr>
   </w:style>
-  <w:style w:type="character" w:styleId="CommentReference">
+  <w:style w:type="character" w:styleId="Marquedecommentaire">
     <w:name w:val="annotation reference"/>
-    <w:basedOn w:val="DefaultParagraphFont"/>
+    <w:basedOn w:val="Policepardfaut"/>
     <w:rsid w:val="001B3B2F"/>
     <w:rPr>
       <w:sz w:val="16"/>
       <w:szCs w:val="16"/>
     </w:rPr>
   </w:style>
-  <w:style w:type="paragraph" w:styleId="CommentText">
+  <w:style w:type="paragraph" w:styleId="Commentaire">
     <w:name w:val="annotation text"/>
     <w:basedOn w:val="Normal"/>
-    <w:link w:val="CommentTextChar"/>
+    <w:link w:val="CommentaireCar"/>
     <w:rsid w:val="001B3B2F"/>
     <w:rPr>
       <w:sz w:val="20"/>
       <w:szCs w:val="20"/>
     </w:rPr>
   </w:style>
-  <w:style w:type="character" w:customStyle="1" w:styleId="CommentTextChar">
-    <w:name w:val="Comment Text Char"/>
-    <w:basedOn w:val="DefaultParagraphFont"/>
-    <w:link w:val="CommentText"/>
+  <w:style w:type="character" w:customStyle="1" w:styleId="CommentaireCar">
+    <w:name w:val="Commentaire Car"/>
+    <w:basedOn w:val="Policepardfaut"/>
+    <w:link w:val="Commentaire"/>
     <w:rsid w:val="001B3B2F"/>
     <w:rPr>
       <w:sz w:val="20"/>
       <w:szCs w:val="20"/>
     </w:rPr>
   </w:style>
-  <w:style w:type="paragraph" w:styleId="CommentSubject">
+  <w:style w:type="paragraph" w:styleId="Objetducommentaire">
     <w:name w:val="annotation subject"/>
-    <w:basedOn w:val="CommentText"/>
-    <w:next w:val="CommentText"/>
-    <w:link w:val="CommentSubjectChar"/>
+    <w:basedOn w:val="Commentaire"/>
+    <w:next w:val="Commentaire"/>
+    <w:link w:val="ObjetducommentaireCar"/>
     <w:rsid w:val="001B3B2F"/>
     <w:rPr>
       <w:b/>
       <w:bCs/>
     </w:rPr>
   </w:style>
-  <w:style w:type="character" w:customStyle="1" w:styleId="CommentSubjectChar">
-    <w:name w:val="Comment Subject Char"/>
-    <w:basedOn w:val="CommentTextChar"/>
-    <w:link w:val="CommentSubject"/>
-    <w:rsid w:val="001B3B2F"/>
-    <w:rPr>
-      <w:b/>
-      <w:bCs/>
-      <w:sz w:val="20"/>
-      <w:szCs w:val="20"/>
-    </w:rPr>
-  </w:style>
-</w:styles>
-</file>
-
-<file path=word/stylesWithEffects.xml><?xml version="1.0" encoding="utf-8"?>
-<w:styles xmlns:wpc="http://schemas.microsoft.com/office/word/2010/wordprocessingCanvas" xmlns:mc="http://schemas.openxmlformats.org/markup-compatibility/2006" xmlns:o="urn:schemas-microsoft-com:office:office" xmlns:r="http://schemas.openxmlformats.org/officeDocument/2006/relationships" xmlns:m="http://schemas.openxmlformats.org/officeDocument/2006/math" xmlns:v="urn:schemas-microsoft-com:vml" xmlns:wp14="http://schemas.microsoft.com/office/word/2010/wordprocessingDrawing" xmlns:wp="http://schemas.openxmlformats.org/drawingml/2006/wordprocessingDrawing" xmlns:w10="urn:schemas-microsoft-com:office:word" xmlns:w="http://schemas.openxmlformats.org/wordprocessingml/2006/main" xmlns:w14="http://schemas.microsoft.com/office/word/2010/wordml" xmlns:wpg="http://schemas.microsoft.com/office/word/2010/wordprocessingGroup" xmlns:wpi="http://schemas.microsoft.com/office/word/2010/wordprocessingInk" xmlns:wne="http://schemas.microsoft.com/office/word/2006/wordml" xmlns:wps="http://schemas.microsoft.com/office/word/2010/wordprocessingShape" mc:Ignorable="w14 wp14">
-  <w:docDefaults>
-    <w:rPrDefault>
-      <w:rPr>
-        <w:rFonts w:ascii="Times New Roman" w:eastAsia="Times New Roman" w:hAnsi="Times New Roman" w:cs="Times New Roman"/>
-        <w:sz w:val="24"/>
-        <w:szCs w:val="24"/>
-        <w:lang w:val="en-US" w:eastAsia="en-US" w:bidi="ar-SA"/>
-      </w:rPr>
-    </w:rPrDefault>
-    <w:pPrDefault/>
-  </w:docDefaults>
-  <w:latentStyles w:defLockedState="0" w:defUIPriority="0" w:defSemiHidden="0" w:defUnhideWhenUsed="0" w:defQFormat="0" w:count="267">
-    <w:lsdException w:name="List Paragraph" w:uiPriority="34" w:qFormat="1"/>
-  </w:latentStyles>
-  <w:style w:type="paragraph" w:default="1" w:styleId="Normal">
-    <w:name w:val="Normal"/>
-    <w:qFormat/>
-    <w:rsid w:val="00226695"/>
-  </w:style>
-  <w:style w:type="character" w:default="1" w:styleId="DefaultParagraphFont">
-    <w:name w:val="Default Paragraph Font"/>
-    <w:uiPriority w:val="1"/>
-    <w:semiHidden/>
-    <w:unhideWhenUsed/>
-  </w:style>
-  <w:style w:type="table" w:default="1" w:styleId="TableNormal">
-    <w:name w:val="Normal Table"/>
-    <w:uiPriority w:val="99"/>
-    <w:semiHidden/>
-    <w:unhideWhenUsed/>
-    <w:tblPr>
-      <w:tblInd w:w="0" w:type="dxa"/>
-      <w:tblCellMar>
-        <w:top w:w="0" w:type="dxa"/>
-        <w:left w:w="108" w:type="dxa"/>
-        <w:bottom w:w="0" w:type="dxa"/>
-        <w:right w:w="108" w:type="dxa"/>
-      </w:tblCellMar>
-    </w:tblPr>
-  </w:style>
-  <w:style w:type="numbering" w:default="1" w:styleId="NoList">
-    <w:name w:val="No List"/>
-    <w:uiPriority w:val="99"/>
-    <w:semiHidden/>
-    <w:unhideWhenUsed/>
-  </w:style>
-  <w:style w:type="paragraph" w:styleId="Header">
-    <w:name w:val="header"/>
-    <w:basedOn w:val="Normal"/>
-    <w:rsid w:val="00420DC2"/>
-    <w:pPr>
-      <w:tabs>
-        <w:tab w:val="center" w:pos="4320"/>
-        <w:tab w:val="right" w:pos="8640"/>
-      </w:tabs>
-    </w:pPr>
-  </w:style>
-  <w:style w:type="paragraph" w:styleId="Footer">
-    <w:name w:val="footer"/>
-    <w:basedOn w:val="Normal"/>
-    <w:rsid w:val="00420DC2"/>
-    <w:pPr>
-      <w:tabs>
-        <w:tab w:val="center" w:pos="4320"/>
-        <w:tab w:val="right" w:pos="8640"/>
-      </w:tabs>
-    </w:pPr>
-  </w:style>
-  <w:style w:type="table" w:styleId="TableGrid">
-    <w:name w:val="Table Grid"/>
-    <w:basedOn w:val="TableNormal"/>
-    <w:rsid w:val="00420DC2"/>
-    <w:tblPr>
-      <w:tblInd w:w="0" w:type="dxa"/>
-      <w:tblBorders>
-        <w:top w:val="single" w:sz="4" w:space="0" w:color="auto"/>
-        <w:left w:val="single" w:sz="4" w:space="0" w:color="auto"/>
-        <w:bottom w:val="single" w:sz="4" w:space="0" w:color="auto"/>
-        <w:right w:val="single" w:sz="4" w:space="0" w:color="auto"/>
-        <w:insideH w:val="single" w:sz="4" w:space="0" w:color="auto"/>
-        <w:insideV w:val="single" w:sz="4" w:space="0" w:color="auto"/>
-      </w:tblBorders>
-      <w:tblCellMar>
-        <w:top w:w="0" w:type="dxa"/>
-        <w:left w:w="108" w:type="dxa"/>
-        <w:bottom w:w="0" w:type="dxa"/>
-        <w:right w:w="108" w:type="dxa"/>
-      </w:tblCellMar>
-    </w:tblPr>
-  </w:style>
-  <w:style w:type="character" w:styleId="PageNumber">
-    <w:name w:val="page number"/>
-    <w:basedOn w:val="DefaultParagraphFont"/>
-    <w:rsid w:val="00420DC2"/>
-  </w:style>
-  <w:style w:type="paragraph" w:styleId="BalloonText">
-    <w:name w:val="Balloon Text"/>
-    <w:basedOn w:val="Normal"/>
-    <w:semiHidden/>
-    <w:rsid w:val="00E1661A"/>
-    <w:rPr>
-      <w:rFonts w:ascii="Tahoma" w:hAnsi="Tahoma" w:cs="Tahoma"/>
-      <w:sz w:val="16"/>
-      <w:szCs w:val="16"/>
-    </w:rPr>
-  </w:style>
-  <w:style w:type="character" w:styleId="Hyperlink">
-    <w:name w:val="Hyperlink"/>
-    <w:basedOn w:val="DefaultParagraphFont"/>
-    <w:rsid w:val="008156A5"/>
-    <w:rPr>
-      <w:color w:val="0000FF"/>
-      <w:u w:val="single"/>
-    </w:rPr>
-  </w:style>
-  <w:style w:type="paragraph" w:styleId="ListParagraph">
-    <w:name w:val="List Paragraph"/>
-    <w:basedOn w:val="Normal"/>
-    <w:uiPriority w:val="34"/>
-    <w:qFormat/>
-    <w:rsid w:val="00541130"/>
-    <w:pPr>
-      <w:ind w:left="720"/>
-      <w:contextualSpacing/>
-    </w:pPr>
-  </w:style>
-  <w:style w:type="character" w:customStyle="1" w:styleId="apple-style-span">
-    <w:name w:val="apple-style-span"/>
-    <w:basedOn w:val="DefaultParagraphFont"/>
-    <w:rsid w:val="00CC1E3A"/>
-  </w:style>
-  <w:style w:type="paragraph" w:styleId="Caption">
-    <w:name w:val="caption"/>
-    <w:basedOn w:val="Normal"/>
-    <w:next w:val="Normal"/>
-    <w:rsid w:val="00172D69"/>
-    <w:pPr>
-      <w:spacing w:after="200"/>
-    </w:pPr>
-    <w:rPr>
-      <w:b/>
-      <w:bCs/>
-      <w:color w:val="4F81BD" w:themeColor="accent1"/>
-      <w:sz w:val="18"/>
-      <w:szCs w:val="18"/>
-    </w:rPr>
-  </w:style>
-  <w:style w:type="character" w:styleId="CommentReference">
-    <w:name w:val="annotation reference"/>
-    <w:basedOn w:val="DefaultParagraphFont"/>
-    <w:rsid w:val="001B3B2F"/>
-    <w:rPr>
-      <w:sz w:val="16"/>
-      <w:szCs w:val="16"/>
-    </w:rPr>
-  </w:style>
-  <w:style w:type="paragraph" w:styleId="CommentText">
-    <w:name w:val="annotation text"/>
-    <w:basedOn w:val="Normal"/>
-    <w:link w:val="CommentTextChar"/>
-    <w:rsid w:val="001B3B2F"/>
-    <w:rPr>
-      <w:sz w:val="20"/>
-      <w:szCs w:val="20"/>
-    </w:rPr>
-  </w:style>
-  <w:style w:type="character" w:customStyle="1" w:styleId="CommentTextChar">
-    <w:name w:val="Comment Text Char"/>
-    <w:basedOn w:val="DefaultParagraphFont"/>
-    <w:link w:val="CommentText"/>
-    <w:rsid w:val="001B3B2F"/>
-    <w:rPr>
-      <w:sz w:val="20"/>
-      <w:szCs w:val="20"/>
-    </w:rPr>
-  </w:style>
-  <w:style w:type="paragraph" w:styleId="CommentSubject">
-    <w:name w:val="annotation subject"/>
-    <w:basedOn w:val="CommentText"/>
-    <w:next w:val="CommentText"/>
-    <w:link w:val="CommentSubjectChar"/>
-    <w:rsid w:val="001B3B2F"/>
-    <w:rPr>
-      <w:b/>
-      <w:bCs/>
-    </w:rPr>
-  </w:style>
-  <w:style w:type="character" w:customStyle="1" w:styleId="CommentSubjectChar">
-    <w:name w:val="Comment Subject Char"/>
-    <w:basedOn w:val="CommentTextChar"/>
-    <w:link w:val="CommentSubject"/>
+  <w:style w:type="character" w:customStyle="1" w:styleId="ObjetducommentaireCar">
+    <w:name w:val="Objet du commentaire Car"/>
+    <w:basedOn w:val="CommentaireCar"/>
+    <w:link w:val="Objetducommentaire"/>
     <w:rsid w:val="001B3B2F"/>
     <w:rPr>
       <w:b/>

</xml_diff>